<commit_message>
word reference is omitted.
</commit_message>
<xml_diff>
--- a/doc_with_ref/plosone_template.docx
+++ b/doc_with_ref/plosone_template.docx
@@ -561,9 +561,6 @@
     <w:p>
       <w:pPr>
         <w:pStyle w:val="Tablefooter"/>
-        <w:rPr>
-          <w:rFonts w:hint="eastAsia"/>
-        </w:rPr>
       </w:pPr>
       <w:r>
         <w:t>Without block body text</w:t>
@@ -612,7 +609,7 @@
     </w:p>
     <w:p>
       <w:pPr>
-        <w:pStyle w:val="Definition"/>
+        <w:pStyle w:val="a8"/>
       </w:pPr>
       <w:r>
         <w:t xml:space="preserve"> Definition </w:t>
@@ -622,7 +619,6 @@
       <w:pPr>
         <w:pStyle w:val="Definition"/>
         <w:rPr>
-          <w:rFonts w:hint="eastAsia"/>
           <w:lang w:eastAsia="ja-JP"/>
         </w:rPr>
       </w:pPr>
@@ -703,7 +699,7 @@
   <w:abstractNum w:abstractNumId="0" w15:restartNumberingAfterBreak="0">
     <w:nsid w:val="FFFFFF7C"/>
     <w:multiLevelType w:val="singleLevel"/>
-    <w:tmpl w:val="3A0A221A"/>
+    <w:tmpl w:val="7BB42C04"/>
     <w:lvl w:ilvl="0">
       <w:start w:val="1"/>
       <w:numFmt w:val="decimal"/>
@@ -720,7 +716,7 @@
   <w:abstractNum w:abstractNumId="1" w15:restartNumberingAfterBreak="0">
     <w:nsid w:val="FFFFFF7D"/>
     <w:multiLevelType w:val="singleLevel"/>
-    <w:tmpl w:val="CF6C21F0"/>
+    <w:tmpl w:val="2A7AFD14"/>
     <w:lvl w:ilvl="0">
       <w:start w:val="1"/>
       <w:numFmt w:val="decimal"/>
@@ -737,7 +733,7 @@
   <w:abstractNum w:abstractNumId="2" w15:restartNumberingAfterBreak="0">
     <w:nsid w:val="FFFFFF7E"/>
     <w:multiLevelType w:val="singleLevel"/>
-    <w:tmpl w:val="D026C270"/>
+    <w:tmpl w:val="D76A8EEA"/>
     <w:lvl w:ilvl="0">
       <w:start w:val="1"/>
       <w:numFmt w:val="decimal"/>
@@ -754,7 +750,7 @@
   <w:abstractNum w:abstractNumId="3" w15:restartNumberingAfterBreak="0">
     <w:nsid w:val="FFFFFF7F"/>
     <w:multiLevelType w:val="singleLevel"/>
-    <w:tmpl w:val="EF3EC0B0"/>
+    <w:tmpl w:val="A84A8A3E"/>
     <w:lvl w:ilvl="0">
       <w:start w:val="1"/>
       <w:numFmt w:val="decimal"/>
@@ -771,7 +767,7 @@
   <w:abstractNum w:abstractNumId="4" w15:restartNumberingAfterBreak="0">
     <w:nsid w:val="FFFFFF80"/>
     <w:multiLevelType w:val="singleLevel"/>
-    <w:tmpl w:val="877E93B4"/>
+    <w:tmpl w:val="C62057AA"/>
     <w:lvl w:ilvl="0">
       <w:start w:val="1"/>
       <w:numFmt w:val="bullet"/>
@@ -791,7 +787,7 @@
   <w:abstractNum w:abstractNumId="5" w15:restartNumberingAfterBreak="0">
     <w:nsid w:val="FFFFFF81"/>
     <w:multiLevelType w:val="singleLevel"/>
-    <w:tmpl w:val="C846DD04"/>
+    <w:tmpl w:val="12B27E82"/>
     <w:lvl w:ilvl="0">
       <w:start w:val="1"/>
       <w:numFmt w:val="bullet"/>
@@ -811,7 +807,7 @@
   <w:abstractNum w:abstractNumId="6" w15:restartNumberingAfterBreak="0">
     <w:nsid w:val="FFFFFF82"/>
     <w:multiLevelType w:val="singleLevel"/>
-    <w:tmpl w:val="6804EDB4"/>
+    <w:tmpl w:val="07129F80"/>
     <w:lvl w:ilvl="0">
       <w:start w:val="1"/>
       <w:numFmt w:val="bullet"/>
@@ -831,7 +827,7 @@
   <w:abstractNum w:abstractNumId="7" w15:restartNumberingAfterBreak="0">
     <w:nsid w:val="FFFFFF83"/>
     <w:multiLevelType w:val="singleLevel"/>
-    <w:tmpl w:val="B0CADE9A"/>
+    <w:tmpl w:val="1264EDCA"/>
     <w:lvl w:ilvl="0">
       <w:start w:val="1"/>
       <w:numFmt w:val="bullet"/>
@@ -851,7 +847,7 @@
   <w:abstractNum w:abstractNumId="8" w15:restartNumberingAfterBreak="0">
     <w:nsid w:val="FFFFFF88"/>
     <w:multiLevelType w:val="singleLevel"/>
-    <w:tmpl w:val="0EB0D8E2"/>
+    <w:tmpl w:val="1360BF0C"/>
     <w:lvl w:ilvl="0">
       <w:start w:val="1"/>
       <w:numFmt w:val="decimal"/>
@@ -868,7 +864,7 @@
   <w:abstractNum w:abstractNumId="9" w15:restartNumberingAfterBreak="0">
     <w:nsid w:val="FFFFFF89"/>
     <w:multiLevelType w:val="singleLevel"/>
-    <w:tmpl w:val="AD1489FA"/>
+    <w:tmpl w:val="C39E3F56"/>
     <w:lvl w:ilvl="0">
       <w:start w:val="1"/>
       <w:numFmt w:val="bullet"/>
@@ -1608,7 +1604,10 @@
     <w:basedOn w:val="a0"/>
     <w:next w:val="a0"/>
     <w:qFormat/>
-    <w:rsid w:val="00797CE9"/>
+    <w:rsid w:val="00776622"/>
+    <w:pPr>
+      <w:ind w:firstLineChars="0" w:firstLine="0"/>
+    </w:pPr>
     <w:rPr>
       <w:color w:val="000000" w:themeColor="text1"/>
     </w:rPr>
@@ -1706,6 +1705,10 @@
     <w:name w:val="Bibliography"/>
     <w:basedOn w:val="a"/>
     <w:qFormat/>
+    <w:rsid w:val="00776622"/>
+    <w:rPr>
+      <w:rFonts w:ascii="Times New Roman" w:eastAsia="Times New Roman" w:hAnsi="Times New Roman" w:cs="Times New Roman"/>
+    </w:rPr>
   </w:style>
   <w:style w:type="paragraph" w:styleId="a9">
     <w:name w:val="Block Text"/>

</xml_diff>